<commit_message>
tests ok, but doesn't work on real examples
</commit_message>
<xml_diff>
--- a/examples/qrCodeTaggingLoopExampleExpected.docx
+++ b/examples/qrCodeTaggingLoopExampleExpected.docx
@@ -17,7 +17,7 @@
           <wp:inline xmlns:wp="http://schemas.openxmlformats.org/drawingml/2006/wordprocessingDrawing" distT="0" distB="0" distL="0" distR="0">
             <wp:extent cx="1752600" cy="1752600"/>
             <wp:effectExtent l="0" t="0" r="0" b="0"/>
-            <wp:docPr id="1" name="Image1_Copie_0.png" descr="C:\Users\Edgar\Downloads\imageTaggee.png"/>
+            <wp:docPr id="1" name="Copie_0.png" descr="C:\Users\Edgar\Downloads\imageTaggee.png"/>
             <wp:cNvGraphicFramePr>
               <a:graphicFrameLocks xmlns:a="http://schemas.openxmlformats.org/drawingml/2006/main" noChangeAspect="1"/>
             </wp:cNvGraphicFramePr>
@@ -76,7 +76,7 @@
           <wp:inline xmlns:wp="http://schemas.openxmlformats.org/drawingml/2006/wordprocessingDrawing" distT="0" distB="0" distL="0" distR="0">
             <wp:extent cx="1752600" cy="1752600"/>
             <wp:effectExtent l="0" t="0" r="0" b="0"/>
-            <wp:docPr id="2" name="Image1_Copie_1.png" descr="C:\Users\Edgar\Downloads\imageTaggee.png"/>
+            <wp:docPr id="1" name="Copie_1.png" descr="C:\Users\Edgar\Downloads\imageTaggee.png"/>
             <wp:cNvGraphicFramePr>
               <a:graphicFrameLocks xmlns:a="http://schemas.openxmlformats.org/drawingml/2006/main" noChangeAspect="1"/>
             </wp:cNvGraphicFramePr>

</xml_diff>